<commit_message>
Improvement of checkpoint 2
</commit_message>
<xml_diff>
--- a/Checkpoints/CP2/CPII-13.docx
+++ b/Checkpoints/CP2/CPII-13.docx
@@ -1197,6 +1197,7 @@
           <w:sz w:val="22"/>
           <w:szCs w:val="22"/>
         </w:rPr>
+        <w:lastRenderedPageBreak/>
         <w:t>Shifting to the economic calendar dataset, which sheds light on significant financial events, it was concatenated from annual segments spanning 2016 to 2023. Every original column was retained, and through merging the annual fragments, redundancy was curbed by discarding duplicate 'Id' entries. Impressively, this dataset too bore no missing values. Nonetheless, to ensure data integrity, rows with "</w:t>
       </w:r>
       <w:proofErr w:type="spellStart"/>
@@ -1318,450 +1319,261 @@
         <w:t>The dataset comprises attributes essential for forex analysis. 'Open' represents the starting price of a time period, while 'Close' indicates its end. 'High' and 'Low' record the maximum and minimum prices, respectively, during that period. 'Volume' measures total trading activity. In the economic calendar data, 'Id' uniquely labels each news event. 'Name' offers a brief description, 'Impact' gauges the potential market influence, and 'Currency' pinpoints which currencies might be affected. These elements, combined, give a holistic overview of price actions and market-influencing news.</w:t>
       </w:r>
     </w:p>
-    <w:tbl>
-      <w:tblPr>
-        <w:tblStyle w:val="TableGrid"/>
-        <w:tblW w:w="9072" w:type="dxa"/>
-        <w:tblBorders>
-          <w:top w:val="none" w:sz="0" w:space="0" w:color="auto"/>
-          <w:left w:val="none" w:sz="0" w:space="0" w:color="auto"/>
-          <w:bottom w:val="none" w:sz="0" w:space="0" w:color="auto"/>
-          <w:right w:val="none" w:sz="0" w:space="0" w:color="auto"/>
-        </w:tblBorders>
-        <w:tblLook w:val="04A0" w:firstRow="1" w:lastRow="0" w:firstColumn="1" w:lastColumn="0" w:noHBand="0" w:noVBand="1"/>
-      </w:tblPr>
-      <w:tblGrid>
-        <w:gridCol w:w="4536"/>
-        <w:gridCol w:w="4536"/>
-      </w:tblGrid>
-      <w:tr>
-        <w:trPr>
-          <w:trHeight w:val="446"/>
-        </w:trPr>
-        <w:tc>
-          <w:tcPr>
-            <w:tcW w:w="2268" w:type="dxa"/>
-          </w:tcPr>
-          <w:p>
-            <w:pPr>
-              <w:pStyle w:val="NormalWeb"/>
-              <w:spacing w:before="0" w:beforeAutospacing="0" w:after="0" w:afterAutospacing="0"/>
-              <w:contextualSpacing/>
-              <w:jc w:val="center"/>
-              <w:rPr>
-                <w:rFonts w:asciiTheme="minorHAnsi" w:hAnsiTheme="minorHAnsi" w:cstheme="minorHAnsi"/>
-                <w:b/>
-                <w:bCs/>
-                <w:color w:val="000000"/>
-                <w:sz w:val="22"/>
-                <w:szCs w:val="22"/>
-              </w:rPr>
-            </w:pPr>
-            <w:r>
-              <w:rPr>
-                <w:rFonts w:asciiTheme="minorHAnsi" w:hAnsiTheme="minorHAnsi" w:cstheme="minorHAnsi"/>
-                <w:b/>
-                <w:bCs/>
-                <w:color w:val="000000"/>
-                <w:sz w:val="22"/>
-                <w:szCs w:val="22"/>
-              </w:rPr>
-              <w:t>Type</w:t>
-            </w:r>
-          </w:p>
-        </w:tc>
-        <w:tc>
-          <w:tcPr>
-            <w:tcW w:w="2268" w:type="dxa"/>
-          </w:tcPr>
-          <w:p>
-            <w:pPr>
-              <w:pStyle w:val="NormalWeb"/>
-              <w:spacing w:before="0" w:beforeAutospacing="0" w:after="0" w:afterAutospacing="0"/>
-              <w:contextualSpacing/>
-              <w:jc w:val="center"/>
-              <w:rPr>
-                <w:rFonts w:asciiTheme="minorHAnsi" w:hAnsiTheme="minorHAnsi" w:cstheme="minorHAnsi"/>
-                <w:b/>
-                <w:bCs/>
-                <w:color w:val="000000"/>
-                <w:sz w:val="22"/>
-                <w:szCs w:val="22"/>
-              </w:rPr>
-            </w:pPr>
-            <w:r>
-              <w:rPr>
-                <w:rFonts w:asciiTheme="minorHAnsi" w:hAnsiTheme="minorHAnsi" w:cstheme="minorHAnsi"/>
-                <w:b/>
-                <w:bCs/>
-                <w:color w:val="000000"/>
-                <w:sz w:val="22"/>
-                <w:szCs w:val="22"/>
-              </w:rPr>
-              <w:t>Item</w:t>
-            </w:r>
-          </w:p>
-        </w:tc>
-      </w:tr>
-      <w:tr>
-        <w:trPr>
-          <w:trHeight w:val="446"/>
-        </w:trPr>
-        <w:tc>
-          <w:tcPr>
-            <w:tcW w:w="2268" w:type="dxa"/>
-          </w:tcPr>
-          <w:p>
-            <w:pPr>
-              <w:pStyle w:val="NormalWeb"/>
-              <w:spacing w:before="0" w:beforeAutospacing="0" w:after="0" w:afterAutospacing="0"/>
-              <w:contextualSpacing/>
-              <w:jc w:val="center"/>
-              <w:rPr>
-                <w:rFonts w:asciiTheme="minorHAnsi" w:hAnsiTheme="minorHAnsi" w:cstheme="minorHAnsi"/>
-                <w:color w:val="000000"/>
-                <w:sz w:val="22"/>
-                <w:szCs w:val="22"/>
-              </w:rPr>
-            </w:pPr>
-            <w:r>
-              <w:rPr>
-                <w:rFonts w:asciiTheme="minorHAnsi" w:hAnsiTheme="minorHAnsi" w:cstheme="minorHAnsi"/>
-                <w:color w:val="000000"/>
-                <w:sz w:val="22"/>
-                <w:szCs w:val="22"/>
-              </w:rPr>
-              <w:t>Categorical</w:t>
-            </w:r>
-          </w:p>
-        </w:tc>
-        <w:tc>
-          <w:tcPr>
-            <w:tcW w:w="2268" w:type="dxa"/>
-          </w:tcPr>
-          <w:p>
-            <w:pPr>
-              <w:pStyle w:val="NormalWeb"/>
-              <w:spacing w:before="0" w:beforeAutospacing="0" w:after="0" w:afterAutospacing="0"/>
-              <w:contextualSpacing/>
-              <w:jc w:val="center"/>
-              <w:rPr>
-                <w:rFonts w:asciiTheme="minorHAnsi" w:hAnsiTheme="minorHAnsi" w:cstheme="minorHAnsi"/>
-                <w:color w:val="000000"/>
-                <w:sz w:val="22"/>
-                <w:szCs w:val="22"/>
-              </w:rPr>
-            </w:pPr>
-            <w:r>
-              <w:rPr>
-                <w:rFonts w:asciiTheme="minorHAnsi" w:hAnsiTheme="minorHAnsi" w:cstheme="minorHAnsi"/>
-                <w:color w:val="000000"/>
-                <w:sz w:val="22"/>
-                <w:szCs w:val="22"/>
-              </w:rPr>
-              <w:t>Id, Name, Currency</w:t>
-            </w:r>
-          </w:p>
-        </w:tc>
-      </w:tr>
-      <w:tr>
-        <w:trPr>
-          <w:trHeight w:val="446"/>
-        </w:trPr>
-        <w:tc>
-          <w:tcPr>
-            <w:tcW w:w="2268" w:type="dxa"/>
-          </w:tcPr>
-          <w:p>
-            <w:pPr>
-              <w:pStyle w:val="NormalWeb"/>
-              <w:spacing w:before="0" w:beforeAutospacing="0" w:after="0" w:afterAutospacing="0"/>
-              <w:contextualSpacing/>
-              <w:jc w:val="center"/>
-              <w:rPr>
-                <w:rFonts w:asciiTheme="minorHAnsi" w:hAnsiTheme="minorHAnsi" w:cstheme="minorHAnsi"/>
-                <w:color w:val="000000"/>
-                <w:sz w:val="22"/>
-                <w:szCs w:val="22"/>
-              </w:rPr>
-            </w:pPr>
-            <w:r>
-              <w:rPr>
-                <w:rFonts w:asciiTheme="minorHAnsi" w:hAnsiTheme="minorHAnsi" w:cstheme="minorHAnsi"/>
-                <w:color w:val="000000"/>
-                <w:sz w:val="22"/>
-                <w:szCs w:val="22"/>
-              </w:rPr>
-              <w:t>Ordinal</w:t>
-            </w:r>
-          </w:p>
-        </w:tc>
-        <w:tc>
-          <w:tcPr>
-            <w:tcW w:w="2268" w:type="dxa"/>
-          </w:tcPr>
-          <w:p>
-            <w:pPr>
-              <w:pStyle w:val="NormalWeb"/>
-              <w:spacing w:before="0" w:beforeAutospacing="0" w:after="0" w:afterAutospacing="0"/>
-              <w:contextualSpacing/>
-              <w:jc w:val="center"/>
-              <w:rPr>
-                <w:rFonts w:asciiTheme="minorHAnsi" w:hAnsiTheme="minorHAnsi" w:cstheme="minorHAnsi"/>
-                <w:color w:val="000000"/>
-                <w:sz w:val="22"/>
-                <w:szCs w:val="22"/>
-              </w:rPr>
-            </w:pPr>
-            <w:r>
-              <w:rPr>
-                <w:rFonts w:asciiTheme="minorHAnsi" w:hAnsiTheme="minorHAnsi" w:cstheme="minorHAnsi"/>
-                <w:color w:val="000000"/>
-                <w:sz w:val="22"/>
-                <w:szCs w:val="22"/>
-              </w:rPr>
-              <w:t>Impact</w:t>
-            </w:r>
-          </w:p>
-        </w:tc>
-      </w:tr>
-      <w:tr>
-        <w:trPr>
-          <w:trHeight w:val="446"/>
-        </w:trPr>
-        <w:tc>
-          <w:tcPr>
-            <w:tcW w:w="2268" w:type="dxa"/>
-          </w:tcPr>
-          <w:p>
-            <w:pPr>
-              <w:pStyle w:val="NormalWeb"/>
-              <w:spacing w:before="0" w:beforeAutospacing="0" w:after="0" w:afterAutospacing="0"/>
-              <w:contextualSpacing/>
-              <w:jc w:val="center"/>
-              <w:rPr>
-                <w:rFonts w:asciiTheme="minorHAnsi" w:hAnsiTheme="minorHAnsi" w:cstheme="minorHAnsi"/>
-                <w:color w:val="000000"/>
-                <w:sz w:val="22"/>
-                <w:szCs w:val="22"/>
-              </w:rPr>
-            </w:pPr>
-            <w:r>
-              <w:rPr>
-                <w:rFonts w:asciiTheme="minorHAnsi" w:hAnsiTheme="minorHAnsi" w:cstheme="minorHAnsi"/>
-                <w:color w:val="000000"/>
-                <w:sz w:val="22"/>
-                <w:szCs w:val="22"/>
-              </w:rPr>
-              <w:t>Ratio</w:t>
-            </w:r>
-          </w:p>
-        </w:tc>
-        <w:tc>
-          <w:tcPr>
-            <w:tcW w:w="2268" w:type="dxa"/>
-          </w:tcPr>
-          <w:p>
-            <w:pPr>
-              <w:pStyle w:val="NormalWeb"/>
-              <w:spacing w:before="0" w:beforeAutospacing="0" w:after="0" w:afterAutospacing="0"/>
-              <w:contextualSpacing/>
-              <w:jc w:val="center"/>
-              <w:rPr>
-                <w:rFonts w:asciiTheme="minorHAnsi" w:hAnsiTheme="minorHAnsi" w:cstheme="minorHAnsi"/>
-                <w:color w:val="000000"/>
-                <w:sz w:val="22"/>
-                <w:szCs w:val="22"/>
-              </w:rPr>
-            </w:pPr>
-            <w:r>
-              <w:rPr>
-                <w:rFonts w:asciiTheme="minorHAnsi" w:hAnsiTheme="minorHAnsi" w:cstheme="minorHAnsi"/>
-                <w:color w:val="000000"/>
-                <w:sz w:val="22"/>
-                <w:szCs w:val="22"/>
-              </w:rPr>
-              <w:t xml:space="preserve">Open, High, Low, Close, </w:t>
-            </w:r>
-            <w:r>
-              <w:rPr>
-                <w:rFonts w:asciiTheme="minorHAnsi" w:hAnsiTheme="minorHAnsi" w:cstheme="minorHAnsi"/>
-                <w:color w:val="000000"/>
-                <w:sz w:val="22"/>
-                <w:szCs w:val="22"/>
-              </w:rPr>
-              <w:t>Volume,</w:t>
-            </w:r>
-            <w:r>
-              <w:rPr>
-                <w:rFonts w:asciiTheme="minorHAnsi" w:hAnsiTheme="minorHAnsi" w:cstheme="minorHAnsi"/>
-                <w:color w:val="000000"/>
-                <w:sz w:val="22"/>
-                <w:szCs w:val="22"/>
-              </w:rPr>
-              <w:t xml:space="preserve"> </w:t>
-            </w:r>
-            <w:r>
-              <w:rPr>
-                <w:rFonts w:asciiTheme="minorHAnsi" w:hAnsiTheme="minorHAnsi" w:cstheme="minorHAnsi"/>
-                <w:color w:val="000000"/>
-                <w:sz w:val="22"/>
-                <w:szCs w:val="22"/>
-              </w:rPr>
-              <w:t>SMAs, RSI, ATR</w:t>
-            </w:r>
-          </w:p>
-        </w:tc>
-      </w:tr>
-      <w:tr>
-        <w:trPr>
-          <w:trHeight w:val="148"/>
-        </w:trPr>
-        <w:tc>
-          <w:tcPr>
-            <w:tcW w:w="2268" w:type="dxa"/>
-          </w:tcPr>
-          <w:p>
-            <w:pPr>
-              <w:pStyle w:val="NormalWeb"/>
-              <w:spacing w:before="0" w:beforeAutospacing="0" w:after="0" w:afterAutospacing="0"/>
-              <w:contextualSpacing/>
-              <w:jc w:val="center"/>
-              <w:rPr>
-                <w:rFonts w:asciiTheme="minorHAnsi" w:hAnsiTheme="minorHAnsi" w:cstheme="minorHAnsi"/>
-                <w:color w:val="000000"/>
-                <w:sz w:val="22"/>
-                <w:szCs w:val="22"/>
-              </w:rPr>
-            </w:pPr>
-            <w:r>
-              <w:rPr>
-                <w:rFonts w:asciiTheme="minorHAnsi" w:hAnsiTheme="minorHAnsi" w:cstheme="minorHAnsi"/>
-                <w:color w:val="000000"/>
-                <w:sz w:val="22"/>
-                <w:szCs w:val="22"/>
-              </w:rPr>
-              <w:t>Continuous</w:t>
-            </w:r>
-          </w:p>
-        </w:tc>
-        <w:tc>
-          <w:tcPr>
-            <w:tcW w:w="2268" w:type="dxa"/>
-          </w:tcPr>
-          <w:p>
-            <w:pPr>
-              <w:pStyle w:val="NormalWeb"/>
-              <w:spacing w:before="0" w:beforeAutospacing="0" w:after="0" w:afterAutospacing="0"/>
-              <w:contextualSpacing/>
-              <w:jc w:val="center"/>
-              <w:rPr>
-                <w:rFonts w:asciiTheme="minorHAnsi" w:hAnsiTheme="minorHAnsi" w:cstheme="minorHAnsi"/>
-                <w:color w:val="000000"/>
-                <w:sz w:val="22"/>
-                <w:szCs w:val="22"/>
-              </w:rPr>
-            </w:pPr>
-            <w:r>
-              <w:rPr>
-                <w:rFonts w:asciiTheme="minorHAnsi" w:hAnsiTheme="minorHAnsi" w:cstheme="minorHAnsi"/>
-                <w:color w:val="000000"/>
-                <w:sz w:val="22"/>
-                <w:szCs w:val="22"/>
-              </w:rPr>
-              <w:t>Date, Log Returns, Bollinger Bands, Start</w:t>
-            </w:r>
-          </w:p>
-        </w:tc>
-      </w:tr>
-    </w:tbl>
     <w:p>
       <w:pPr>
-        <w:pStyle w:val="Heading1"/>
-        <w:rPr>
-          <w:lang w:val="en-US"/>
-        </w:rPr>
-      </w:pPr>
-      <w:r>
-        <w:rPr>
-          <w:lang w:val="en-US"/>
-        </w:rPr>
-        <w:t>Data Processing</w:t>
+        <w:pStyle w:val="NormalWeb"/>
+        <w:numPr>
+          <w:ilvl w:val="0"/>
+          <w:numId w:val="6"/>
+        </w:numPr>
+        <w:spacing w:before="0" w:beforeAutospacing="0" w:after="160" w:afterAutospacing="0" w:line="276" w:lineRule="auto"/>
+        <w:jc w:val="both"/>
+        <w:rPr>
+          <w:rFonts w:asciiTheme="minorHAnsi" w:hAnsiTheme="minorHAnsi" w:cstheme="minorHAnsi"/>
+          <w:color w:val="000000"/>
+          <w:sz w:val="22"/>
+          <w:szCs w:val="22"/>
+          <w:highlight w:val="yellow"/>
+        </w:rPr>
+      </w:pPr>
+      <w:r>
+        <w:rPr>
+          <w:rFonts w:asciiTheme="minorHAnsi" w:hAnsiTheme="minorHAnsi" w:cstheme="minorHAnsi"/>
+          <w:color w:val="000000"/>
+          <w:sz w:val="22"/>
+          <w:szCs w:val="22"/>
+          <w:highlight w:val="yellow"/>
+        </w:rPr>
+        <w:t>Open, High, Low, Close, SMAs, RSI, ATR = (Ratio, Sequential, Non-Hierarchical)</w:t>
       </w:r>
     </w:p>
     <w:p>
       <w:pPr>
-        <w:rPr>
-          <w:lang w:val="en-US"/>
-        </w:rPr>
-      </w:pPr>
-      <w:r>
-        <w:rPr>
-          <w:lang w:val="en-US"/>
-        </w:rPr>
-        <w:t xml:space="preserve">In the data processing phase, we utilized </w:t>
-      </w:r>
-      <w:proofErr w:type="spellStart"/>
-      <w:r>
-        <w:rPr>
-          <w:lang w:val="en-US"/>
-        </w:rPr>
-        <w:t>Jupyter</w:t>
-      </w:r>
-      <w:proofErr w:type="spellEnd"/>
-      <w:r>
-        <w:rPr>
-          <w:lang w:val="en-US"/>
-        </w:rPr>
-        <w:t xml:space="preserve"> Notebooks. Within this platform, we managed all preparatory tasks, from addressing potential missing values and adding derived measures to removing "</w:t>
-      </w:r>
-      <w:proofErr w:type="spellStart"/>
-      <w:r>
-        <w:rPr>
-          <w:lang w:val="en-US"/>
-        </w:rPr>
-        <w:t>NaN</w:t>
-      </w:r>
-      <w:proofErr w:type="spellEnd"/>
-      <w:r>
-        <w:rPr>
-          <w:lang w:val="en-US"/>
-        </w:rPr>
-        <w:t xml:space="preserve">" values. The interactive nature of </w:t>
-      </w:r>
-      <w:proofErr w:type="spellStart"/>
-      <w:r>
-        <w:rPr>
-          <w:lang w:val="en-US"/>
-        </w:rPr>
-        <w:t>Jupyter</w:t>
-      </w:r>
-      <w:proofErr w:type="spellEnd"/>
-      <w:r>
-        <w:rPr>
-          <w:lang w:val="en-US"/>
-        </w:rPr>
-        <w:t xml:space="preserve"> Notebooks facilitated real-time visualization and immediate feedback, ensuring our datasets were optimally prepared for analysis.</w:t>
+        <w:pStyle w:val="NormalWeb"/>
+        <w:numPr>
+          <w:ilvl w:val="0"/>
+          <w:numId w:val="6"/>
+        </w:numPr>
+        <w:spacing w:before="0" w:beforeAutospacing="0" w:after="160" w:afterAutospacing="0" w:line="276" w:lineRule="auto"/>
+        <w:jc w:val="both"/>
+        <w:rPr>
+          <w:rFonts w:asciiTheme="minorHAnsi" w:hAnsiTheme="minorHAnsi" w:cstheme="minorHAnsi"/>
+          <w:color w:val="000000"/>
+          <w:sz w:val="22"/>
+          <w:szCs w:val="22"/>
+          <w:highlight w:val="yellow"/>
+        </w:rPr>
+      </w:pPr>
+      <w:r>
+        <w:rPr>
+          <w:rFonts w:asciiTheme="minorHAnsi" w:hAnsiTheme="minorHAnsi" w:cstheme="minorHAnsi"/>
+          <w:color w:val="000000"/>
+          <w:sz w:val="22"/>
+          <w:szCs w:val="22"/>
+          <w:highlight w:val="yellow"/>
+        </w:rPr>
+        <w:t>Volume = (Ratio, Divergent, Non-Hierarchical)</w:t>
       </w:r>
     </w:p>
     <w:p>
       <w:pPr>
-        <w:pStyle w:val="Heading1"/>
-        <w:rPr>
-          <w:lang w:val="en-US"/>
-        </w:rPr>
-      </w:pPr>
-      <w:r>
-        <w:rPr>
-          <w:lang w:val="en-US"/>
-        </w:rPr>
-        <w:t>Mapping (Data sample/Questions)</w:t>
+        <w:pStyle w:val="NormalWeb"/>
+        <w:numPr>
+          <w:ilvl w:val="0"/>
+          <w:numId w:val="6"/>
+        </w:numPr>
+        <w:spacing w:before="0" w:beforeAutospacing="0" w:after="160" w:afterAutospacing="0" w:line="276" w:lineRule="auto"/>
+        <w:jc w:val="both"/>
+        <w:rPr>
+          <w:rFonts w:asciiTheme="minorHAnsi" w:hAnsiTheme="minorHAnsi" w:cstheme="minorHAnsi"/>
+          <w:color w:val="000000"/>
+          <w:sz w:val="22"/>
+          <w:szCs w:val="22"/>
+          <w:highlight w:val="yellow"/>
+        </w:rPr>
+      </w:pPr>
+      <w:r>
+        <w:rPr>
+          <w:rFonts w:asciiTheme="minorHAnsi" w:hAnsiTheme="minorHAnsi" w:cstheme="minorHAnsi"/>
+          <w:color w:val="000000"/>
+          <w:sz w:val="22"/>
+          <w:szCs w:val="22"/>
+          <w:highlight w:val="yellow"/>
+        </w:rPr>
+        <w:t>Log Returns, Bollinger Bands = (Continuous, Sequential, Non-Hierarchical)</w:t>
       </w:r>
     </w:p>
     <w:p>
       <w:pPr>
-        <w:rPr>
-          <w:lang w:val="en-GB"/>
+        <w:pStyle w:val="NormalWeb"/>
+        <w:numPr>
+          <w:ilvl w:val="0"/>
+          <w:numId w:val="6"/>
+        </w:numPr>
+        <w:spacing w:before="0" w:beforeAutospacing="0" w:after="160" w:afterAutospacing="0" w:line="276" w:lineRule="auto"/>
+        <w:jc w:val="both"/>
+        <w:rPr>
+          <w:rFonts w:asciiTheme="minorHAnsi" w:hAnsiTheme="minorHAnsi" w:cstheme="minorHAnsi"/>
+          <w:color w:val="000000"/>
+          <w:sz w:val="22"/>
+          <w:szCs w:val="22"/>
+          <w:highlight w:val="yellow"/>
+        </w:rPr>
+      </w:pPr>
+      <w:r>
+        <w:rPr>
+          <w:rFonts w:asciiTheme="minorHAnsi" w:hAnsiTheme="minorHAnsi" w:cstheme="minorHAnsi"/>
+          <w:color w:val="000000"/>
+          <w:sz w:val="22"/>
+          <w:szCs w:val="22"/>
+          <w:highlight w:val="yellow"/>
+        </w:rPr>
+        <w:t>Date, Start = (Continuous, Cyclical, Non-Hierarchical)</w:t>
+      </w:r>
+    </w:p>
+    <w:p>
+      <w:pPr>
+        <w:pStyle w:val="NormalWeb"/>
+        <w:numPr>
+          <w:ilvl w:val="0"/>
+          <w:numId w:val="6"/>
+        </w:numPr>
+        <w:spacing w:before="0" w:beforeAutospacing="0" w:after="160" w:afterAutospacing="0" w:line="276" w:lineRule="auto"/>
+        <w:jc w:val="both"/>
+        <w:rPr>
+          <w:rFonts w:asciiTheme="minorHAnsi" w:hAnsiTheme="minorHAnsi" w:cstheme="minorHAnsi"/>
+          <w:color w:val="000000"/>
+          <w:sz w:val="22"/>
+          <w:szCs w:val="22"/>
+          <w:highlight w:val="yellow"/>
+        </w:rPr>
+      </w:pPr>
+      <w:r>
+        <w:rPr>
+          <w:rFonts w:asciiTheme="minorHAnsi" w:hAnsiTheme="minorHAnsi" w:cstheme="minorHAnsi"/>
+          <w:color w:val="000000"/>
+          <w:sz w:val="22"/>
+          <w:szCs w:val="22"/>
+          <w:highlight w:val="yellow"/>
+        </w:rPr>
+        <w:t>Impact = (Ordinal, Sequential, Non-Hierarchical)</w:t>
+      </w:r>
+    </w:p>
+    <w:p>
+      <w:pPr>
+        <w:pStyle w:val="NormalWeb"/>
+        <w:numPr>
+          <w:ilvl w:val="0"/>
+          <w:numId w:val="6"/>
+        </w:numPr>
+        <w:spacing w:before="0" w:beforeAutospacing="0" w:after="160" w:afterAutospacing="0" w:line="276" w:lineRule="auto"/>
+        <w:jc w:val="both"/>
+        <w:rPr>
+          <w:rFonts w:asciiTheme="minorHAnsi" w:hAnsiTheme="minorHAnsi" w:cstheme="minorHAnsi"/>
+          <w:color w:val="000000"/>
+          <w:sz w:val="22"/>
+          <w:szCs w:val="22"/>
+          <w:highlight w:val="yellow"/>
+        </w:rPr>
+      </w:pPr>
+      <w:r>
+        <w:rPr>
+          <w:rFonts w:asciiTheme="minorHAnsi" w:hAnsiTheme="minorHAnsi" w:cstheme="minorHAnsi"/>
+          <w:color w:val="000000"/>
+          <w:sz w:val="22"/>
+          <w:szCs w:val="22"/>
+          <w:highlight w:val="yellow"/>
+        </w:rPr>
+        <w:t>Id, Name, Currency = (Categorical, Sequential, Non-Hierarchical)</w:t>
+      </w:r>
+    </w:p>
+    <w:p>
+      <w:pPr>
+        <w:pStyle w:val="Heading1"/>
+        <w:rPr>
+          <w:lang w:val="en-US"/>
+        </w:rPr>
+      </w:pPr>
+      <w:r>
+        <w:rPr>
+          <w:lang w:val="en-US"/>
+        </w:rPr>
+        <w:t>Data Processing</w:t>
+      </w:r>
+    </w:p>
+    <w:p>
+      <w:pPr>
+        <w:rPr>
+          <w:lang w:val="en-US"/>
+        </w:rPr>
+      </w:pPr>
+      <w:r>
+        <w:rPr>
+          <w:lang w:val="en-US"/>
+        </w:rPr>
+        <w:t xml:space="preserve">In the data processing phase, we utilized </w:t>
+      </w:r>
+      <w:proofErr w:type="spellStart"/>
+      <w:r>
+        <w:rPr>
+          <w:lang w:val="en-US"/>
+        </w:rPr>
+        <w:t>Jupyter</w:t>
+      </w:r>
+      <w:proofErr w:type="spellEnd"/>
+      <w:r>
+        <w:rPr>
+          <w:lang w:val="en-US"/>
+        </w:rPr>
+        <w:t xml:space="preserve"> Notebooks. Within this platform, we managed all preparatory tasks, from addressing potential missing values and adding derived measures to removing "</w:t>
+      </w:r>
+      <w:proofErr w:type="spellStart"/>
+      <w:r>
+        <w:rPr>
+          <w:lang w:val="en-US"/>
+        </w:rPr>
+        <w:t>NaN</w:t>
+      </w:r>
+      <w:proofErr w:type="spellEnd"/>
+      <w:r>
+        <w:rPr>
+          <w:lang w:val="en-US"/>
+        </w:rPr>
+        <w:t xml:space="preserve">" values. The interactive nature of </w:t>
+      </w:r>
+      <w:proofErr w:type="spellStart"/>
+      <w:r>
+        <w:rPr>
+          <w:lang w:val="en-US"/>
+        </w:rPr>
+        <w:t>Jupyter</w:t>
+      </w:r>
+      <w:proofErr w:type="spellEnd"/>
+      <w:r>
+        <w:rPr>
+          <w:lang w:val="en-US"/>
+        </w:rPr>
+        <w:t xml:space="preserve"> Notebooks facilitated real-time visualization and immediate feedback, ensuring our datasets were optimally prepared for analysis.</w:t>
+      </w:r>
+    </w:p>
+    <w:p>
+      <w:pPr>
+        <w:pStyle w:val="Heading1"/>
+        <w:rPr>
+          <w:lang w:val="en-US"/>
+        </w:rPr>
+      </w:pPr>
+      <w:r>
+        <w:rPr>
+          <w:lang w:val="en-US"/>
+        </w:rPr>
+        <w:t>Mapping (Data sample/Questions)</w:t>
+      </w:r>
+    </w:p>
+    <w:p>
+      <w:pPr>
+        <w:rPr>
+          <w:lang w:val="en-US"/>
         </w:rPr>
       </w:pPr>
       <w:r>
@@ -1858,26 +1670,6 @@
         </w:rPr>
         <w:t xml:space="preserve"> Influence of Technical Indicators on Price Behaviour: Incorporating derived measures like the Simple Moving Averages, RSI, and Bollinger Bands with price data lets users juxtapose technical indicators with price movements, pinpointing potential trading signals or anomalies.</w:t>
       </w:r>
-    </w:p>
-    <w:p>
-      <w:pPr>
-        <w:pStyle w:val="NormalWeb"/>
-        <w:spacing w:before="0" w:beforeAutospacing="0" w:after="160" w:afterAutospacing="0" w:line="276" w:lineRule="auto"/>
-        <w:jc w:val="both"/>
-        <w:rPr>
-          <w:rFonts w:asciiTheme="minorHAnsi" w:hAnsiTheme="minorHAnsi" w:cstheme="minorHAnsi"/>
-          <w:color w:val="000000"/>
-          <w:sz w:val="22"/>
-          <w:szCs w:val="22"/>
-        </w:rPr>
-      </w:pPr>
-    </w:p>
-    <w:p>
-      <w:pPr>
-        <w:rPr>
-          <w:lang w:val="en-US"/>
-        </w:rPr>
-      </w:pPr>
     </w:p>
     <w:sectPr>
       <w:pgSz w:w="11906" w:h="16838"/>
@@ -2154,6 +1946,119 @@
     </w:lvl>
   </w:abstractNum>
   <w:abstractNum w:abstractNumId="2" w15:restartNumberingAfterBreak="0">
+    <w:nsid w:val="1B873FE4"/>
+    <w:multiLevelType w:val="hybridMultilevel"/>
+    <w:tmpl w:val="86665B3E"/>
+    <w:lvl w:ilvl="0" w:tplc="08090001">
+      <w:start w:val="1"/>
+      <w:numFmt w:val="bullet"/>
+      <w:lvlText w:val=""/>
+      <w:lvlJc w:val="left"/>
+      <w:pPr>
+        <w:ind w:left="720" w:hanging="360"/>
+      </w:pPr>
+      <w:rPr>
+        <w:rFonts w:ascii="Symbol" w:hAnsi="Symbol" w:hint="default"/>
+      </w:rPr>
+    </w:lvl>
+    <w:lvl w:ilvl="1" w:tplc="08090003" w:tentative="1">
+      <w:start w:val="1"/>
+      <w:numFmt w:val="bullet"/>
+      <w:lvlText w:val="o"/>
+      <w:lvlJc w:val="left"/>
+      <w:pPr>
+        <w:ind w:left="1440" w:hanging="360"/>
+      </w:pPr>
+      <w:rPr>
+        <w:rFonts w:ascii="Courier New" w:hAnsi="Courier New" w:cs="Courier New" w:hint="default"/>
+      </w:rPr>
+    </w:lvl>
+    <w:lvl w:ilvl="2" w:tplc="08090005" w:tentative="1">
+      <w:start w:val="1"/>
+      <w:numFmt w:val="bullet"/>
+      <w:lvlText w:val=""/>
+      <w:lvlJc w:val="left"/>
+      <w:pPr>
+        <w:ind w:left="2160" w:hanging="360"/>
+      </w:pPr>
+      <w:rPr>
+        <w:rFonts w:ascii="Wingdings" w:hAnsi="Wingdings" w:hint="default"/>
+      </w:rPr>
+    </w:lvl>
+    <w:lvl w:ilvl="3" w:tplc="08090001" w:tentative="1">
+      <w:start w:val="1"/>
+      <w:numFmt w:val="bullet"/>
+      <w:lvlText w:val=""/>
+      <w:lvlJc w:val="left"/>
+      <w:pPr>
+        <w:ind w:left="2880" w:hanging="360"/>
+      </w:pPr>
+      <w:rPr>
+        <w:rFonts w:ascii="Symbol" w:hAnsi="Symbol" w:hint="default"/>
+      </w:rPr>
+    </w:lvl>
+    <w:lvl w:ilvl="4" w:tplc="08090003" w:tentative="1">
+      <w:start w:val="1"/>
+      <w:numFmt w:val="bullet"/>
+      <w:lvlText w:val="o"/>
+      <w:lvlJc w:val="left"/>
+      <w:pPr>
+        <w:ind w:left="3600" w:hanging="360"/>
+      </w:pPr>
+      <w:rPr>
+        <w:rFonts w:ascii="Courier New" w:hAnsi="Courier New" w:cs="Courier New" w:hint="default"/>
+      </w:rPr>
+    </w:lvl>
+    <w:lvl w:ilvl="5" w:tplc="08090005" w:tentative="1">
+      <w:start w:val="1"/>
+      <w:numFmt w:val="bullet"/>
+      <w:lvlText w:val=""/>
+      <w:lvlJc w:val="left"/>
+      <w:pPr>
+        <w:ind w:left="4320" w:hanging="360"/>
+      </w:pPr>
+      <w:rPr>
+        <w:rFonts w:ascii="Wingdings" w:hAnsi="Wingdings" w:hint="default"/>
+      </w:rPr>
+    </w:lvl>
+    <w:lvl w:ilvl="6" w:tplc="08090001" w:tentative="1">
+      <w:start w:val="1"/>
+      <w:numFmt w:val="bullet"/>
+      <w:lvlText w:val=""/>
+      <w:lvlJc w:val="left"/>
+      <w:pPr>
+        <w:ind w:left="5040" w:hanging="360"/>
+      </w:pPr>
+      <w:rPr>
+        <w:rFonts w:ascii="Symbol" w:hAnsi="Symbol" w:hint="default"/>
+      </w:rPr>
+    </w:lvl>
+    <w:lvl w:ilvl="7" w:tplc="08090003" w:tentative="1">
+      <w:start w:val="1"/>
+      <w:numFmt w:val="bullet"/>
+      <w:lvlText w:val="o"/>
+      <w:lvlJc w:val="left"/>
+      <w:pPr>
+        <w:ind w:left="5760" w:hanging="360"/>
+      </w:pPr>
+      <w:rPr>
+        <w:rFonts w:ascii="Courier New" w:hAnsi="Courier New" w:cs="Courier New" w:hint="default"/>
+      </w:rPr>
+    </w:lvl>
+    <w:lvl w:ilvl="8" w:tplc="08090005" w:tentative="1">
+      <w:start w:val="1"/>
+      <w:numFmt w:val="bullet"/>
+      <w:lvlText w:val=""/>
+      <w:lvlJc w:val="left"/>
+      <w:pPr>
+        <w:ind w:left="6480" w:hanging="360"/>
+      </w:pPr>
+      <w:rPr>
+        <w:rFonts w:ascii="Wingdings" w:hAnsi="Wingdings" w:hint="default"/>
+      </w:rPr>
+    </w:lvl>
+  </w:abstractNum>
+  <w:abstractNum w:abstractNumId="3" w15:restartNumberingAfterBreak="0">
     <w:nsid w:val="30196FA2"/>
     <w:multiLevelType w:val="multilevel"/>
     <w:tmpl w:val="DB1EC154"/>
@@ -2302,7 +2207,7 @@
       </w:rPr>
     </w:lvl>
   </w:abstractNum>
-  <w:abstractNum w:abstractNumId="3" w15:restartNumberingAfterBreak="0">
+  <w:abstractNum w:abstractNumId="4" w15:restartNumberingAfterBreak="0">
     <w:nsid w:val="4D2D6D51"/>
     <w:multiLevelType w:val="hybridMultilevel"/>
     <w:tmpl w:val="F7DA1076"/>
@@ -2415,7 +2320,7 @@
       </w:rPr>
     </w:lvl>
   </w:abstractNum>
-  <w:abstractNum w:abstractNumId="4" w15:restartNumberingAfterBreak="0">
+  <w:abstractNum w:abstractNumId="5" w15:restartNumberingAfterBreak="0">
     <w:nsid w:val="5B3E2BC6"/>
     <w:multiLevelType w:val="hybridMultilevel"/>
     <w:tmpl w:val="2DB24EE6"/>
@@ -2529,10 +2434,10 @@
     </w:lvl>
   </w:abstractNum>
   <w:num w:numId="1" w16cid:durableId="467280207">
-    <w:abstractNumId w:val="3"/>
+    <w:abstractNumId w:val="4"/>
   </w:num>
   <w:num w:numId="2" w16cid:durableId="541942684">
-    <w:abstractNumId w:val="4"/>
+    <w:abstractNumId w:val="5"/>
   </w:num>
   <w:num w:numId="3" w16cid:durableId="1479345233">
     <w:abstractNumId w:val="1"/>
@@ -2541,6 +2446,9 @@
     <w:abstractNumId w:val="0"/>
   </w:num>
   <w:num w:numId="5" w16cid:durableId="547883003">
+    <w:abstractNumId w:val="3"/>
+  </w:num>
+  <w:num w:numId="6" w16cid:durableId="423767523">
     <w:abstractNumId w:val="2"/>
   </w:num>
 </w:numbering>

</xml_diff>